<commit_message>
First draft of test plan complete
</commit_message>
<xml_diff>
--- a/docs/Image Calibration Pipeline Test Plan.docx
+++ b/docs/Image Calibration Pipeline Test Plan.docx
@@ -19,7 +19,13 @@
         </w:numPr>
       </w:pPr>
       <w:r>
-        <w:t>Create branch from the master code line called ‘</w:t>
+        <w:t xml:space="preserve">Create </w:t>
+      </w:r>
+      <w:r>
+        <w:t xml:space="preserve">a </w:t>
+      </w:r>
+      <w:r>
+        <w:t>branch from the master code line called ‘</w:t>
       </w:r>
       <w:proofErr w:type="spellStart"/>
       <w:r>
@@ -43,13 +49,42 @@
       </w:r>
       <w:r>
         <w:br/>
-        <w:t xml:space="preserve">&gt; git push -u origin </w:t>
+        <w:t xml:space="preserve">&gt; </w:t>
+      </w:r>
+      <w:r>
+        <w:t xml:space="preserve">git checkout -b </w:t>
       </w:r>
       <w:proofErr w:type="spellStart"/>
       <w:r>
         <w:t>calibrationpipeline</w:t>
       </w:r>
       <w:proofErr w:type="spellEnd"/>
+      <w:r>
+        <w:t xml:space="preserve"> </w:t>
+      </w:r>
+      <w:r>
+        <w:br/>
+        <w:t>&gt; git status # to verify that you are the branch</w:t>
+      </w:r>
+      <w:r>
+        <w:br/>
+        <w:t>&gt; git commit -a. # create the commit</w:t>
+      </w:r>
+      <w:r>
+        <w:br/>
+        <w:t xml:space="preserve">&gt; </w:t>
+      </w:r>
+      <w:r>
+        <w:t xml:space="preserve">git push -u origin </w:t>
+      </w:r>
+      <w:proofErr w:type="spellStart"/>
+      <w:r>
+        <w:t>calibrationpipeline</w:t>
+      </w:r>
+      <w:proofErr w:type="spellEnd"/>
+      <w:r>
+        <w:t xml:space="preserve"> # push to the branch</w:t>
+      </w:r>
     </w:p>
     <w:p>
       <w:pPr>
@@ -64,7 +99,13 @@
       </w:r>
       <w:r>
         <w:br/>
-        <w:t>&gt; git merge master/</w:t>
+        <w:t xml:space="preserve">&gt; git merge </w:t>
+      </w:r>
+      <w:r>
+        <w:t>origin</w:t>
+      </w:r>
+      <w:r>
+        <w:t>/</w:t>
       </w:r>
       <w:proofErr w:type="spellStart"/>
       <w:r>
@@ -80,6 +121,410 @@
           <w:numId w:val="1"/>
         </w:numPr>
       </w:pPr>
+      <w:r>
+        <w:t>Create a set of test tables in SQLite that mirror the production tables.</w:t>
+      </w:r>
+    </w:p>
+    <w:p>
+      <w:pPr>
+        <w:pStyle w:val="ListParagraph"/>
+        <w:numPr>
+          <w:ilvl w:val="1"/>
+          <w:numId w:val="1"/>
+        </w:numPr>
+      </w:pPr>
+      <w:proofErr w:type="spellStart"/>
+      <w:r>
+        <w:t>fits_test.db</w:t>
+      </w:r>
+      <w:proofErr w:type="spellEnd"/>
+      <w:r>
+        <w:t xml:space="preserve"> for the name of the test database</w:t>
+      </w:r>
+    </w:p>
+    <w:p>
+      <w:pPr>
+        <w:pStyle w:val="ListParagraph"/>
+        <w:numPr>
+          <w:ilvl w:val="1"/>
+          <w:numId w:val="1"/>
+        </w:numPr>
+      </w:pPr>
+      <w:r>
+        <w:t xml:space="preserve">same table names as for </w:t>
+      </w:r>
+      <w:proofErr w:type="spellStart"/>
+      <w:r>
+        <w:t>fits.db</w:t>
+      </w:r>
+      <w:proofErr w:type="spellEnd"/>
+      <w:r>
+        <w:t xml:space="preserve">: fits and </w:t>
+      </w:r>
+      <w:proofErr w:type="spellStart"/>
+      <w:r>
+        <w:t>fits_by_target</w:t>
+      </w:r>
+      <w:proofErr w:type="spellEnd"/>
+    </w:p>
+    <w:p>
+      <w:pPr>
+        <w:pStyle w:val="ListParagraph"/>
+        <w:numPr>
+          <w:ilvl w:val="1"/>
+          <w:numId w:val="1"/>
+        </w:numPr>
+      </w:pPr>
+      <w:r>
+        <w:t xml:space="preserve">copy the </w:t>
+      </w:r>
+      <w:proofErr w:type="spellStart"/>
+      <w:r>
+        <w:t>catalog_by_target</w:t>
+      </w:r>
+      <w:proofErr w:type="spellEnd"/>
+      <w:r>
+        <w:t xml:space="preserve"> table from </w:t>
+      </w:r>
+      <w:proofErr w:type="spellStart"/>
+      <w:r>
+        <w:t>fits.db</w:t>
+      </w:r>
+      <w:proofErr w:type="spellEnd"/>
+      <w:r>
+        <w:t xml:space="preserve"> to </w:t>
+      </w:r>
+      <w:proofErr w:type="spellStart"/>
+      <w:r>
+        <w:t>fits_test.db</w:t>
+      </w:r>
+      <w:proofErr w:type="spellEnd"/>
+      <w:r>
+        <w:t xml:space="preserve"> so that we don’t have to switch database connections to use it. The code in catalog.py can be updated to include creating the </w:t>
+      </w:r>
+      <w:proofErr w:type="spellStart"/>
+      <w:r>
+        <w:t>catalog_by_target</w:t>
+      </w:r>
+      <w:proofErr w:type="spellEnd"/>
+      <w:r>
+        <w:t xml:space="preserve"> table from the </w:t>
+      </w:r>
+      <w:proofErr w:type="spellStart"/>
+      <w:proofErr w:type="gramStart"/>
+      <w:r>
+        <w:t>database.messier</w:t>
+      </w:r>
+      <w:proofErr w:type="spellEnd"/>
+      <w:proofErr w:type="gramEnd"/>
+      <w:r>
+        <w:t xml:space="preserve"> file.</w:t>
+      </w:r>
+    </w:p>
+    <w:p>
+      <w:pPr>
+        <w:pStyle w:val="ListParagraph"/>
+        <w:numPr>
+          <w:ilvl w:val="1"/>
+          <w:numId w:val="1"/>
+        </w:numPr>
+      </w:pPr>
+      <w:r>
+        <w:t xml:space="preserve">Create starting content by restoring to the </w:t>
+      </w:r>
+      <w:proofErr w:type="spellStart"/>
+      <w:r>
+        <w:t>fits_test</w:t>
+      </w:r>
+      <w:proofErr w:type="spellEnd"/>
+      <w:r>
+        <w:t xml:space="preserve"> database from the fits database. </w:t>
+      </w:r>
+      <w:proofErr w:type="spellStart"/>
+      <w:r>
+        <w:t xml:space="preserve">Keep </w:t>
+      </w:r>
+      <w:proofErr w:type="spellEnd"/>
+      <w:r>
+        <w:t>the backup of fits for resetting the test environment later, as needed.</w:t>
+      </w:r>
+    </w:p>
+    <w:p>
+      <w:pPr>
+        <w:pStyle w:val="ListParagraph"/>
+        <w:numPr>
+          <w:ilvl w:val="0"/>
+          <w:numId w:val="1"/>
+        </w:numPr>
+      </w:pPr>
+      <w:r>
+        <w:t>All programs must have a TEST mode</w:t>
+      </w:r>
+    </w:p>
+    <w:p>
+      <w:pPr>
+        <w:pStyle w:val="ListParagraph"/>
+        <w:numPr>
+          <w:ilvl w:val="1"/>
+          <w:numId w:val="1"/>
+        </w:numPr>
+      </w:pPr>
+      <w:r>
+        <w:t>This can be an argument so that it is easy to run in the TEST mode or it can be a TEST variable set to TRUE or FALSE in the code so that it’s NOT easy to run the test mode, forcing the tester to be very intentional about test runs.</w:t>
+      </w:r>
+    </w:p>
+    <w:p>
+      <w:pPr>
+        <w:pStyle w:val="ListParagraph"/>
+        <w:numPr>
+          <w:ilvl w:val="0"/>
+          <w:numId w:val="1"/>
+        </w:numPr>
+      </w:pPr>
+      <w:r>
+        <w:t>Create a test folder</w:t>
+      </w:r>
+    </w:p>
+    <w:p>
+      <w:pPr>
+        <w:pStyle w:val="ListParagraph"/>
+        <w:numPr>
+          <w:ilvl w:val="1"/>
+          <w:numId w:val="1"/>
+        </w:numPr>
+      </w:pPr>
+      <w:r>
+        <w:t>/home/</w:t>
+      </w:r>
+      <w:proofErr w:type="spellStart"/>
+      <w:r>
+        <w:t>nas</w:t>
+      </w:r>
+      <w:proofErr w:type="spellEnd"/>
+      <w:r>
+        <w:t>/</w:t>
+      </w:r>
+      <w:proofErr w:type="spellStart"/>
+      <w:r>
+        <w:t>EagleTEST</w:t>
+      </w:r>
+      <w:proofErr w:type="spellEnd"/>
+    </w:p>
+    <w:p>
+      <w:pPr>
+        <w:pStyle w:val="ListParagraph"/>
+        <w:numPr>
+          <w:ilvl w:val="1"/>
+          <w:numId w:val="1"/>
+        </w:numPr>
+      </w:pPr>
+      <w:r>
+        <w:t>The test directory structure will mirror the production directory structure exactly so that when run in TEST mode the files are created and moved in the test folder and in production they are created and moved in the production folder.</w:t>
+      </w:r>
+      <w:r>
+        <w:t xml:space="preserve"> Only the top folder will be different.</w:t>
+      </w:r>
+    </w:p>
+    <w:p>
+      <w:pPr>
+        <w:pStyle w:val="ListParagraph"/>
+        <w:numPr>
+          <w:ilvl w:val="1"/>
+          <w:numId w:val="1"/>
+        </w:numPr>
+      </w:pPr>
+      <w:r>
+        <w:t>Populate the top folder with the existing files from /home/</w:t>
+      </w:r>
+      <w:proofErr w:type="spellStart"/>
+      <w:r>
+        <w:t>nas</w:t>
+      </w:r>
+      <w:proofErr w:type="spellEnd"/>
+      <w:r>
+        <w:t>/Eagle as a starting point.</w:t>
+      </w:r>
+    </w:p>
+    <w:p>
+      <w:pPr>
+        <w:pStyle w:val="ListParagraph"/>
+        <w:numPr>
+          <w:ilvl w:val="0"/>
+          <w:numId w:val="1"/>
+        </w:numPr>
+      </w:pPr>
+      <w:r>
+        <w:t>Create a reset program</w:t>
+      </w:r>
+    </w:p>
+    <w:p>
+      <w:pPr>
+        <w:pStyle w:val="ListParagraph"/>
+        <w:numPr>
+          <w:ilvl w:val="1"/>
+          <w:numId w:val="1"/>
+        </w:numPr>
+      </w:pPr>
+      <w:r>
+        <w:t>Remove all the files in the reduced folder structure</w:t>
+      </w:r>
+    </w:p>
+    <w:p>
+      <w:pPr>
+        <w:pStyle w:val="ListParagraph"/>
+        <w:numPr>
+          <w:ilvl w:val="1"/>
+          <w:numId w:val="1"/>
+        </w:numPr>
+      </w:pPr>
+      <w:r>
+        <w:t>Removes all data from the test database and restores with starting content</w:t>
+      </w:r>
+    </w:p>
+    <w:p>
+      <w:pPr>
+        <w:pStyle w:val="ListParagraph"/>
+        <w:numPr>
+          <w:ilvl w:val="0"/>
+          <w:numId w:val="1"/>
+        </w:numPr>
+      </w:pPr>
+      <w:r>
+        <w:t>Create a regression test program</w:t>
+      </w:r>
+    </w:p>
+    <w:p>
+      <w:pPr>
+        <w:pStyle w:val="ListParagraph"/>
+        <w:numPr>
+          <w:ilvl w:val="1"/>
+          <w:numId w:val="1"/>
+        </w:numPr>
+      </w:pPr>
+      <w:r>
+        <w:t>Identify a set of starting data and a set of expected outputs from running the program</w:t>
+      </w:r>
+    </w:p>
+    <w:p>
+      <w:pPr>
+        <w:pStyle w:val="ListParagraph"/>
+        <w:numPr>
+          <w:ilvl w:val="1"/>
+          <w:numId w:val="1"/>
+        </w:numPr>
+      </w:pPr>
+      <w:r>
+        <w:t>Report on any missing outputs</w:t>
+      </w:r>
+    </w:p>
+    <w:p>
+      <w:pPr>
+        <w:pStyle w:val="ListParagraph"/>
+        <w:numPr>
+          <w:ilvl w:val="1"/>
+          <w:numId w:val="1"/>
+        </w:numPr>
+      </w:pPr>
+      <w:r>
+        <w:t>Report on any outputs that are incorrect</w:t>
+      </w:r>
+    </w:p>
+    <w:p>
+      <w:pPr>
+        <w:pStyle w:val="ListParagraph"/>
+        <w:numPr>
+          <w:ilvl w:val="1"/>
+          <w:numId w:val="1"/>
+        </w:numPr>
+      </w:pPr>
+      <w:r>
+        <w:t>Report on any outputs that are not expected</w:t>
+      </w:r>
+    </w:p>
+    <w:p>
+      <w:pPr>
+        <w:pStyle w:val="ListParagraph"/>
+        <w:numPr>
+          <w:ilvl w:val="1"/>
+          <w:numId w:val="1"/>
+        </w:numPr>
+      </w:pPr>
+      <w:r>
+        <w:t>Existing outputs that should not change need to be checked</w:t>
+      </w:r>
+    </w:p>
+    <w:p>
+      <w:pPr>
+        <w:pStyle w:val="ListParagraph"/>
+        <w:numPr>
+          <w:ilvl w:val="1"/>
+          <w:numId w:val="1"/>
+        </w:numPr>
+      </w:pPr>
+      <w:r>
+        <w:t>New outputs that should be present need to be checked</w:t>
+      </w:r>
+    </w:p>
+    <w:p>
+      <w:pPr>
+        <w:pStyle w:val="ListParagraph"/>
+        <w:numPr>
+          <w:ilvl w:val="0"/>
+          <w:numId w:val="1"/>
+        </w:numPr>
+      </w:pPr>
+      <w:r>
+        <w:lastRenderedPageBreak/>
+        <w:t>Establish a code push and test process</w:t>
+      </w:r>
+    </w:p>
+    <w:p>
+      <w:pPr>
+        <w:pStyle w:val="ListParagraph"/>
+        <w:numPr>
+          <w:ilvl w:val="1"/>
+          <w:numId w:val="1"/>
+        </w:numPr>
+      </w:pPr>
+      <w:r>
+        <w:t>When code is pushed to the branch, the regression test should be run.</w:t>
+      </w:r>
+    </w:p>
+    <w:p>
+      <w:pPr>
+        <w:pStyle w:val="ListParagraph"/>
+        <w:numPr>
+          <w:ilvl w:val="1"/>
+          <w:numId w:val="1"/>
+        </w:numPr>
+      </w:pPr>
+      <w:r>
+        <w:t>All issues identified by the regression test should be documented and fixed.</w:t>
+      </w:r>
+    </w:p>
+    <w:p>
+      <w:pPr>
+        <w:pStyle w:val="ListParagraph"/>
+        <w:numPr>
+          <w:ilvl w:val="1"/>
+          <w:numId w:val="1"/>
+        </w:numPr>
+      </w:pPr>
+      <w:r>
+        <w:t>Once fixes are in place, the test environment should be reset and the regression test run again.</w:t>
+      </w:r>
+    </w:p>
+    <w:p>
+      <w:pPr>
+        <w:pStyle w:val="ListParagraph"/>
+        <w:numPr>
+          <w:ilvl w:val="1"/>
+          <w:numId w:val="1"/>
+        </w:numPr>
+      </w:pPr>
+      <w:r>
+        <w:t>Repeat this process until all reported issues by the regression test are resolved.</w:t>
+      </w:r>
     </w:p>
     <w:sectPr>
       <w:pgSz w:w="12240" w:h="15840"/>

</xml_diff>

<commit_message>
Minor changes to the test plan document.
</commit_message>
<xml_diff>
--- a/docs/Image Calibration Pipeline Test Plan.docx
+++ b/docs/Image Calibration Pipeline Test Plan.docx
@@ -402,7 +402,108 @@
         </w:numPr>
       </w:pPr>
       <w:r>
-        <w:t>Identify a set of starting data and a set of expected outputs from running the program</w:t>
+        <w:t xml:space="preserve">Validate that the collection of files in the raw folder is in a date folder and contains fits, </w:t>
+      </w:r>
+      <w:proofErr w:type="spellStart"/>
+      <w:r>
+        <w:t>png</w:t>
+      </w:r>
+      <w:proofErr w:type="spellEnd"/>
+      <w:r>
+        <w:t xml:space="preserve"> for thumbnail, </w:t>
+      </w:r>
+      <w:proofErr w:type="spellStart"/>
+      <w:r>
+        <w:t>png</w:t>
+      </w:r>
+      <w:proofErr w:type="spellEnd"/>
+      <w:r>
+        <w:t xml:space="preserve"> for full image and (one more file?)</w:t>
+      </w:r>
+    </w:p>
+    <w:p>
+      <w:pPr>
+        <w:pStyle w:val="ListParagraph"/>
+        <w:numPr>
+          <w:ilvl w:val="1"/>
+          <w:numId w:val="1"/>
+        </w:numPr>
+      </w:pPr>
+      <w:r>
+        <w:t xml:space="preserve">Validate that the collection of files in the raw folder has the correct entries in the fits table and the </w:t>
+      </w:r>
+      <w:proofErr w:type="spellStart"/>
+      <w:r>
+        <w:t>fits_by_target</w:t>
+      </w:r>
+      <w:proofErr w:type="spellEnd"/>
+      <w:r>
+        <w:t xml:space="preserve"> table.</w:t>
+      </w:r>
+    </w:p>
+    <w:p>
+      <w:pPr>
+        <w:pStyle w:val="ListParagraph"/>
+        <w:numPr>
+          <w:ilvl w:val="1"/>
+          <w:numId w:val="1"/>
+        </w:numPr>
+      </w:pPr>
+      <w:r>
+        <w:t>Validate that the bias files from a collection for a date in the raw folder are copied to the bias folder.</w:t>
+      </w:r>
+    </w:p>
+    <w:p>
+      <w:pPr>
+        <w:pStyle w:val="ListParagraph"/>
+        <w:numPr>
+          <w:ilvl w:val="1"/>
+          <w:numId w:val="1"/>
+        </w:numPr>
+      </w:pPr>
+      <w:r>
+        <w:lastRenderedPageBreak/>
+        <w:t xml:space="preserve">Validate that a valid master bias fits file is created from a combination of </w:t>
+      </w:r>
+      <w:proofErr w:type="gramStart"/>
+      <w:r>
+        <w:t>all of</w:t>
+      </w:r>
+      <w:proofErr w:type="gramEnd"/>
+      <w:r>
+        <w:t xml:space="preserve"> the bias frames for a date.</w:t>
+      </w:r>
+    </w:p>
+    <w:p>
+      <w:pPr>
+        <w:pStyle w:val="ListParagraph"/>
+        <w:numPr>
+          <w:ilvl w:val="1"/>
+          <w:numId w:val="1"/>
+        </w:numPr>
+      </w:pPr>
+      <w:r>
+        <w:t xml:space="preserve">Validate that the fits and </w:t>
+      </w:r>
+      <w:proofErr w:type="spellStart"/>
+      <w:r>
+        <w:t>fits_by_target</w:t>
+      </w:r>
+      <w:proofErr w:type="spellEnd"/>
+      <w:r>
+        <w:t xml:space="preserve"> table entries are present for the bias frames and the master bias frame.</w:t>
+      </w:r>
+    </w:p>
+    <w:p>
+      <w:pPr>
+        <w:pStyle w:val="ListParagraph"/>
+        <w:numPr>
+          <w:ilvl w:val="1"/>
+          <w:numId w:val="1"/>
+        </w:numPr>
+      </w:pPr>
+      <w:r>
+        <w:t>…</w:t>
       </w:r>
     </w:p>
     <w:p>
@@ -474,7 +575,6 @@
         </w:numPr>
       </w:pPr>
       <w:r>
-        <w:lastRenderedPageBreak/>
         <w:t>Establish a code push and test process</w:t>
       </w:r>
     </w:p>
@@ -511,7 +611,15 @@
         </w:numPr>
       </w:pPr>
       <w:r>
-        <w:t>Once fixes are in place, the test environment should be reset and the regression test run again.</w:t>
+        <w:t xml:space="preserve">Once fixes are in place, the test environment should be </w:t>
+      </w:r>
+      <w:proofErr w:type="gramStart"/>
+      <w:r>
+        <w:t>reset</w:t>
+      </w:r>
+      <w:proofErr w:type="gramEnd"/>
+      <w:r>
+        <w:t xml:space="preserve"> and the regression test run again.</w:t>
       </w:r>
     </w:p>
     <w:p>

</xml_diff>